<commit_message>
First draft of 2.5.0 Documentation changes
</commit_message>
<xml_diff>
--- a/Documentation/ProfilesRNS_ArchitectureGuide.docx
+++ b/Documentation/ProfilesRNS_ArchitectureGuide.docx
@@ -83,45 +83,45 @@
         <w:rPr>
           <w:rFonts w:cs="Arial"/>
         </w:rPr>
-        <w:t>July 25</w:t>
+        <w:t>August 5</w:t>
+      </w:r>
+      <w:r>
+        <w:rPr>
+          <w:rFonts w:cs="Arial"/>
+        </w:rPr>
+        <w:t>, 2014</w:t>
+      </w:r>
+    </w:p>
+    <w:p>
+      <w:pPr>
+        <w:spacing w:after="0" w:line="240" w:lineRule="auto"/>
+        <w:rPr>
+          <w:rFonts w:cs="Arial"/>
+        </w:rPr>
+      </w:pPr>
+    </w:p>
+    <w:p>
+      <w:pPr>
+        <w:spacing w:after="0" w:line="240" w:lineRule="auto"/>
+        <w:rPr>
+          <w:rFonts w:cs="Arial"/>
+        </w:rPr>
+      </w:pPr>
+      <w:r>
+        <w:rPr>
+          <w:rFonts w:cs="Arial"/>
+          <w:b/>
+        </w:rPr>
+        <w:t>Software Version</w:t>
+      </w:r>
+      <w:r>
+        <w:rPr>
+          <w:rFonts w:cs="Arial"/>
+        </w:rPr>
+        <w:t>: ProfilesRNS_2.5</w:t>
       </w:r>
       <w:bookmarkStart w:id="0" w:name="_GoBack"/>
       <w:bookmarkEnd w:id="0"/>
-      <w:r>
-        <w:rPr>
-          <w:rFonts w:cs="Arial"/>
-        </w:rPr>
-        <w:t>, 2014</w:t>
-      </w:r>
-    </w:p>
-    <w:p>
-      <w:pPr>
-        <w:spacing w:after="0" w:line="240" w:lineRule="auto"/>
-        <w:rPr>
-          <w:rFonts w:cs="Arial"/>
-        </w:rPr>
-      </w:pPr>
-    </w:p>
-    <w:p>
-      <w:pPr>
-        <w:spacing w:after="0" w:line="240" w:lineRule="auto"/>
-        <w:rPr>
-          <w:rFonts w:cs="Arial"/>
-        </w:rPr>
-      </w:pPr>
-      <w:r>
-        <w:rPr>
-          <w:rFonts w:cs="Arial"/>
-          <w:b/>
-        </w:rPr>
-        <w:t>Software Version</w:t>
-      </w:r>
-      <w:r>
-        <w:rPr>
-          <w:rFonts w:cs="Arial"/>
-        </w:rPr>
-        <w:t>: ProfilesRNS_2.1</w:t>
-      </w:r>
       <w:r>
         <w:rPr>
           <w:rFonts w:cs="Arial"/>

</xml_diff>

<commit_message>
Updating dates on documentation
</commit_message>
<xml_diff>
--- a/Documentation/ProfilesRNS_ArchitectureGuide.docx
+++ b/Documentation/ProfilesRNS_ArchitectureGuide.docx
@@ -95,7 +95,13 @@
         <w:rPr>
           <w:rFonts w:cs="Arial"/>
         </w:rPr>
-        <w:t>10</w:t>
+        <w:t>1</w:t>
+      </w:r>
+      <w:r>
+        <w:rPr>
+          <w:rFonts w:cs="Arial"/>
+        </w:rPr>
+        <w:t>7</w:t>
       </w:r>
       <w:bookmarkStart w:id="0" w:name="_GoBack"/>
       <w:bookmarkEnd w:id="0"/>

</xml_diff>

<commit_message>
Changing release date in documentation #89
</commit_message>
<xml_diff>
--- a/Documentation/ProfilesRNS_ArchitectureGuide.docx
+++ b/Documentation/ProfilesRNS_ArchitectureGuide.docx
@@ -83,7 +83,13 @@
         <w:rPr>
           <w:rFonts w:cs="Arial"/>
         </w:rPr>
-        <w:t>May 6</w:t>
+        <w:t xml:space="preserve">May </w:t>
+      </w:r>
+      <w:r>
+        <w:rPr>
+          <w:rFonts w:cs="Arial"/>
+        </w:rPr>
+        <w:t>11</w:t>
       </w:r>
       <w:bookmarkStart w:id="0" w:name="_GoBack"/>
       <w:bookmarkEnd w:id="0"/>

</xml_diff>

<commit_message>
v3.1.0 documentation initial commit.
</commit_message>
<xml_diff>
--- a/Documentation/ProfilesRNS_ArchitectureGuide.docx
+++ b/Documentation/ProfilesRNS_ArchitectureGuide.docx
@@ -83,13 +83,60 @@
         <w:rPr>
           <w:rFonts w:cs="Arial"/>
         </w:rPr>
-        <w:t>June 1</w:t>
-      </w:r>
-      <w:r>
-        <w:rPr>
-          <w:rFonts w:cs="Arial"/>
-        </w:rPr>
-        <w:t>8</w:t>
+        <w:t>May 21</w:t>
+      </w:r>
+      <w:r>
+        <w:rPr>
+          <w:rFonts w:cs="Arial"/>
+        </w:rPr>
+        <w:t>, 202</w:t>
+      </w:r>
+      <w:r>
+        <w:rPr>
+          <w:rFonts w:cs="Arial"/>
+        </w:rPr>
+        <w:t>1</w:t>
+      </w:r>
+    </w:p>
+    <w:p>
+      <w:pPr>
+        <w:spacing w:after="0" w:line="240" w:lineRule="auto"/>
+        <w:rPr>
+          <w:rFonts w:cs="Arial"/>
+        </w:rPr>
+      </w:pPr>
+    </w:p>
+    <w:p>
+      <w:pPr>
+        <w:spacing w:after="0" w:line="240" w:lineRule="auto"/>
+        <w:rPr>
+          <w:rFonts w:cs="Arial"/>
+        </w:rPr>
+      </w:pPr>
+      <w:r>
+        <w:rPr>
+          <w:rFonts w:cs="Arial"/>
+          <w:b/>
+        </w:rPr>
+        <w:t>Software Version</w:t>
+      </w:r>
+      <w:r>
+        <w:rPr>
+          <w:rFonts w:cs="Arial"/>
+        </w:rPr>
+        <w:t>: ProfilesRNS_</w:t>
+      </w:r>
+      <w:r>
+        <w:rPr>
+          <w:rFonts w:cs="Arial"/>
+        </w:rPr>
+        <w:t>3.</w:t>
+      </w:r>
+      <w:r>
+        <w:rPr>
+          <w:rFonts w:cs="Arial"/>
+        </w:rPr>
+        <w:t>1</w:t>
       </w:r>
       <w:bookmarkStart w:id="0" w:name="_GoBack"/>
       <w:bookmarkEnd w:id="0"/>
@@ -97,42 +144,7 @@
         <w:rPr>
           <w:rFonts w:cs="Arial"/>
         </w:rPr>
-        <w:t>, 2020</w:t>
-      </w:r>
-    </w:p>
-    <w:p>
-      <w:pPr>
-        <w:spacing w:after="0" w:line="240" w:lineRule="auto"/>
-        <w:rPr>
-          <w:rFonts w:cs="Arial"/>
-        </w:rPr>
-      </w:pPr>
-    </w:p>
-    <w:p>
-      <w:pPr>
-        <w:spacing w:after="0" w:line="240" w:lineRule="auto"/>
-        <w:rPr>
-          <w:rFonts w:cs="Arial"/>
-        </w:rPr>
-      </w:pPr>
-      <w:r>
-        <w:rPr>
-          <w:rFonts w:cs="Arial"/>
-          <w:b/>
-        </w:rPr>
-        <w:t>Software Version</w:t>
-      </w:r>
-      <w:r>
-        <w:rPr>
-          <w:rFonts w:cs="Arial"/>
-        </w:rPr>
-        <w:t>: ProfilesRNS_</w:t>
-      </w:r>
-      <w:r>
-        <w:rPr>
-          <w:rFonts w:cs="Arial"/>
-        </w:rPr>
-        <w:t>3.0.0</w:t>
+        <w:t>.0</w:t>
       </w:r>
     </w:p>
     <w:p>
@@ -5010,6 +5022,7 @@
                 <w:sz w:val="20"/>
                 <w:szCs w:val="20"/>
               </w:rPr>
+              <w:lastRenderedPageBreak/>
               <w:t>Login</w:t>
             </w:r>
           </w:p>
@@ -7028,7 +7041,14 @@
         <w:rPr>
           <w:rFonts w:cs="Arial"/>
         </w:rPr>
-        <w:t>. The complexity of how to store and process RDF exists in the database, and the details of how to render a page are coded as PresentationXML and XSLT files. As a result, little or no C# programming should be needed to configure and customize Profiles. Extending the functionality of Profiles can be done in several ways: (1) adding new classes or properties to the ontology, (2) editing the PresentationXML files for existing applications, (3) creating a new application</w:t>
+        <w:t xml:space="preserve">. The complexity of how to store and process RDF exists in the database, and the details of how to render a page are coded as PresentationXML and XSLT files. As a result, little or no C# programming should be needed to </w:t>
+      </w:r>
+      <w:r>
+        <w:rPr>
+          <w:rFonts w:cs="Arial"/>
+        </w:rPr>
+        <w:lastRenderedPageBreak/>
+        <w:t>configure and customize Profiles. Extending the functionality of Profiles can be done in several ways: (1) adding new classes or properties to the ontology, (2) editing the PresentationXML files for existing applications, (3) creating a new application</w:t>
       </w:r>
       <w:r>
         <w:rPr>
@@ -7068,6 +7088,7 @@
       </w:pPr>
       <w:bookmarkStart w:id="9" w:name="_Toc328905895"/>
       <w:r>
+        <w:lastRenderedPageBreak/>
         <w:t xml:space="preserve">Database </w:t>
       </w:r>
       <w:r>
@@ -7486,7 +7507,17 @@
                 <w:sz w:val="20"/>
                 <w:szCs w:val="20"/>
               </w:rPr>
-              <w:t>Handles global functions, such as resolving RESTful URLs and managing scheduled jobs.</w:t>
+              <w:t xml:space="preserve">Handles global functions, such as resolving RESTful URLs and managing </w:t>
+            </w:r>
+            <w:r>
+              <w:rPr>
+                <w:rFonts w:cs="Arial"/>
+                <w:color w:val="000000"/>
+                <w:sz w:val="20"/>
+                <w:szCs w:val="20"/>
+              </w:rPr>
+              <w:lastRenderedPageBreak/>
+              <w:t>scheduled jobs.</w:t>
             </w:r>
           </w:p>
         </w:tc>
@@ -7513,6 +7544,7 @@
                 <w:sz w:val="20"/>
                 <w:szCs w:val="20"/>
               </w:rPr>
+              <w:lastRenderedPageBreak/>
               <w:t>[Ontology.]</w:t>
             </w:r>
           </w:p>
@@ -8882,7 +8914,14 @@
         <w:rPr>
           <w:rFonts w:cs="Arial"/>
         </w:rPr>
-        <w:t>Below are selected objects within the core database schema. The object Types are table (T), view (V), stored procedure (P), and function (F). The Uses are: Administrative (A) objects are used during the initial software installation, modifying the ontology, or debugging. They are not used during normal operation of the website. Job (J) objects are used as part of scheduled processes to load data into Profiles RNS or to analyze existing data (e.g., update search cache). Web (W) objects are called directly by the .NET code. Helper (H) objects are used by other objects, but are generally not called directly.</w:t>
+        <w:t xml:space="preserve">Below are selected objects within the core database schema. The object Types are table (T), view (V), stored procedure (P), and function (F). The Uses are: Administrative (A) objects are used during the initial software installation, modifying the ontology, or debugging. They are not used during normal operation of the website. Job (J) objects are used as part of scheduled processes to load data into Profiles RNS or to analyze existing data (e.g., update search </w:t>
+      </w:r>
+      <w:r>
+        <w:rPr>
+          <w:rFonts w:cs="Arial"/>
+        </w:rPr>
+        <w:lastRenderedPageBreak/>
+        <w:t>cache). Web (W) objects are called directly by the .NET code. Helper (H) objects are used by other objects, but are generally not called directly.</w:t>
       </w:r>
     </w:p>
     <w:p>
@@ -12170,6 +12209,7 @@
                 <w:sz w:val="20"/>
                 <w:szCs w:val="20"/>
               </w:rPr>
+              <w:lastRenderedPageBreak/>
               <w:t>[Ontology.].[UpdateCounts]</w:t>
             </w:r>
           </w:p>
@@ -15290,6 +15330,7 @@
                 <w:sz w:val="20"/>
                 <w:szCs w:val="20"/>
               </w:rPr>
+              <w:lastRenderedPageBreak/>
               <w:t>[RDF.].[fnTripleHash]</w:t>
             </w:r>
           </w:p>
@@ -18220,6 +18261,7 @@
                 <w:sz w:val="20"/>
                 <w:szCs w:val="20"/>
               </w:rPr>
+              <w:lastRenderedPageBreak/>
               <w:t>[User.Account].[DesignatedProxy]</w:t>
             </w:r>
           </w:p>
@@ -19906,7 +19948,14 @@
         <w:rPr>
           <w:rFonts w:cs="Arial"/>
         </w:rPr>
-        <w:t>. In order for Mary Smith to edit her own profile, the EditSecurityGroup of NodeID 5678 must be 1234. If you want to give Mary Smith additional editing rights to a different profile, then again, the user</w:t>
+        <w:t xml:space="preserve">. In order for Mary Smith to edit her own profile, the EditSecurityGroup of NodeID 5678 </w:t>
+      </w:r>
+      <w:r>
+        <w:rPr>
+          <w:rFonts w:cs="Arial"/>
+        </w:rPr>
+        <w:lastRenderedPageBreak/>
+        <w:t>must be 1234. If you want to give Mary Smith additional editing rights to a different profile, then again, the user</w:t>
       </w:r>
       <w:r>
         <w:rPr>
@@ -21125,7 +21174,14 @@
         <w:rPr>
           <w:rFonts w:cs="Arial"/>
         </w:rPr>
-        <w:t xml:space="preserve">This section describes the [Ontology.] tables. An important note about these tables is that some field names start with an underscore “_”. You should not directly edit the values in the fields. Their values are set automatically by the stored procedure [Ontology.].[UpdateDerivedFields]. </w:t>
+        <w:t xml:space="preserve">This section describes the [Ontology.] tables. An important note about these tables is that some field names start with an underscore “_”. You should not directly edit the values in the fields. </w:t>
+      </w:r>
+      <w:r>
+        <w:rPr>
+          <w:rFonts w:cs="Arial"/>
+        </w:rPr>
+        <w:lastRenderedPageBreak/>
+        <w:t xml:space="preserve">Their values are set automatically by the stored procedure [Ontology.].[UpdateDerivedFields]. </w:t>
       </w:r>
       <w:r>
         <w:rPr>
@@ -21455,7 +21511,14 @@
         <w:rPr>
           <w:rFonts w:cs="Arial"/>
         </w:rPr>
-        <w:t xml:space="preserve">properties whose IncludeDescription value is 1 will also be returned. This makes it easier to retrieve all </w:t>
+        <w:t xml:space="preserve">properties whose IncludeDescription value is 1 </w:t>
+      </w:r>
+      <w:r>
+        <w:rPr>
+          <w:rFonts w:cs="Arial"/>
+        </w:rPr>
+        <w:lastRenderedPageBreak/>
+        <w:t xml:space="preserve">will also be returned. This makes it easier to retrieve all </w:t>
       </w:r>
       <w:r>
         <w:rPr>
@@ -21923,7 +21986,14 @@
         <w:rPr>
           <w:rFonts w:cs="Arial"/>
         </w:rPr>
-        <w:t>Profiles RNS has a default way of editing properties. You can override this for a particular class-property by entering ModuleXML in the CustomEditModule field. CustomEdit must also be 1 for the CustomEditModule to be used.</w:t>
+        <w:t xml:space="preserve">Profiles RNS has a default way of editing properties. You can override this for a particular class-property by entering ModuleXML in the </w:t>
+      </w:r>
+      <w:r>
+        <w:rPr>
+          <w:rFonts w:cs="Arial"/>
+        </w:rPr>
+        <w:lastRenderedPageBreak/>
+        <w:t>CustomEditModule field. CustomEdit must also be 1 for the CustomEditModule to be used.</w:t>
       </w:r>
     </w:p>
     <w:p>
@@ -23092,6 +23162,7 @@
         <w:rPr>
           <w:rFonts w:cs="Arial"/>
         </w:rPr>
+        <w:lastRenderedPageBreak/>
         <w:t>If you would like to import a data feed containing data in triples (i.e. subject, predicate, object), you can use the [RDF.Stage].[ProcessTriples] stored procedure.</w:t>
       </w:r>
       <w:r>

</xml_diff>